<commit_message>
1. add "work mode & sleep_mode" "setting & read".
</commit_message>
<xml_diff>
--- a/docs/窗帘通信协议.docx
+++ b/docs/窗帘通信协议.docx
@@ -13,10 +13,146 @@
         <w:rPr>
           <w:szCs w:val="24"/>
         </w:rPr>
-        <w:t>Service uuid: 8F400001-CFB4-14A3-F1BA-F61F35CDDBAF</w:t>
-      </w:r>
-      <w:bookmarkStart w:id="0" w:name="_GoBack"/>
-      <w:bookmarkEnd w:id="0"/>
+        <w:t xml:space="preserve">Service </w:t>
+      </w:r>
+      <w:r>
+        <w:rPr>
+          <w:szCs w:val="24"/>
+        </w:rPr>
+        <w:t>UUID</w:t>
+      </w:r>
+      <w:r>
+        <w:rPr>
+          <w:szCs w:val="24"/>
+        </w:rPr>
+        <w:t xml:space="preserve">: </w:t>
+      </w:r>
+      <w:r>
+        <w:rPr>
+          <w:szCs w:val="24"/>
+        </w:rPr>
+        <w:t>0000ABF0</w:t>
+      </w:r>
+      <w:r>
+        <w:rPr>
+          <w:szCs w:val="24"/>
+        </w:rPr>
+        <w:t>-</w:t>
+      </w:r>
+      <w:r>
+        <w:rPr>
+          <w:szCs w:val="24"/>
+        </w:rPr>
+        <w:t>0000</w:t>
+      </w:r>
+      <w:r>
+        <w:rPr>
+          <w:szCs w:val="24"/>
+        </w:rPr>
+        <w:t>-</w:t>
+      </w:r>
+      <w:r>
+        <w:rPr>
+          <w:szCs w:val="24"/>
+        </w:rPr>
+        <w:t>1000</w:t>
+      </w:r>
+      <w:r>
+        <w:rPr>
+          <w:szCs w:val="24"/>
+        </w:rPr>
+        <w:t>-</w:t>
+      </w:r>
+      <w:r>
+        <w:rPr>
+          <w:szCs w:val="24"/>
+        </w:rPr>
+        <w:t>8000</w:t>
+      </w:r>
+      <w:r>
+        <w:rPr>
+          <w:szCs w:val="24"/>
+        </w:rPr>
+        <w:t>-</w:t>
+      </w:r>
+      <w:r>
+        <w:rPr>
+          <w:szCs w:val="24"/>
+        </w:rPr>
+        <w:t>00805F9B34FB</w:t>
+      </w:r>
+    </w:p>
+    <w:p>
+      <w:pPr>
+        <w:ind w:firstLine="480"/>
+        <w:rPr>
+          <w:szCs w:val="24"/>
+        </w:rPr>
+      </w:pPr>
+      <w:r>
+        <w:rPr>
+          <w:szCs w:val="24"/>
+        </w:rPr>
+        <w:t>Write UUID:</w:t>
+      </w:r>
+      <w:r>
+        <w:rPr>
+          <w:szCs w:val="24"/>
+        </w:rPr>
+        <w:t xml:space="preserve"> </w:t>
+      </w:r>
+      <w:r>
+        <w:rPr>
+          <w:szCs w:val="24"/>
+        </w:rPr>
+        <w:t>0000ABF</w:t>
+      </w:r>
+      <w:r>
+        <w:rPr>
+          <w:rFonts w:hint="eastAsia"/>
+          <w:szCs w:val="24"/>
+        </w:rPr>
+        <w:t>1</w:t>
+      </w:r>
+      <w:r>
+        <w:rPr>
+          <w:szCs w:val="24"/>
+        </w:rPr>
+        <w:t>-0000-1000-8000-00805F9B34FB</w:t>
+      </w:r>
+    </w:p>
+    <w:p>
+      <w:pPr>
+        <w:ind w:firstLine="480"/>
+        <w:rPr>
+          <w:szCs w:val="24"/>
+        </w:rPr>
+      </w:pPr>
+      <w:r>
+        <w:rPr>
+          <w:rFonts w:hint="eastAsia"/>
+          <w:szCs w:val="24"/>
+        </w:rPr>
+        <w:t>No</w:t>
+      </w:r>
+      <w:r>
+        <w:rPr>
+          <w:szCs w:val="24"/>
+        </w:rPr>
+        <w:t>tify UUID:</w:t>
+      </w:r>
+      <w:r>
+        <w:rPr>
+          <w:szCs w:val="24"/>
+        </w:rPr>
+        <w:t xml:space="preserve"> </w:t>
+      </w:r>
+      <w:r>
+        <w:rPr>
+          <w:szCs w:val="24"/>
+        </w:rPr>
+        <w:t>0000ABF2-0000-1000-8000-00805F9B34FB</w:t>
+      </w:r>
     </w:p>
     <w:p>
       <w:pPr>
@@ -319,21 +455,7 @@
         <w:rPr>
           <w:rFonts w:hint="eastAsia"/>
         </w:rPr>
-        <w:t>数据包长度最大不超过20字节。1</w:t>
-      </w:r>
-      <w:proofErr w:type="gramStart"/>
-      <w:r>
-        <w:rPr>
-          <w:rFonts w:hint="eastAsia"/>
-        </w:rPr>
-        <w:t>字节帧头</w:t>
-      </w:r>
-      <w:proofErr w:type="gramEnd"/>
-      <w:r>
-        <w:rPr>
-          <w:rFonts w:hint="eastAsia"/>
-        </w:rPr>
-        <w:t>+</w:t>
+        <w:t>数据包长度最大不超过20字节。1字节帧头+</w:t>
       </w:r>
       <w:r>
         <w:t>1字节命令</w:t>
@@ -456,14 +578,12 @@
             <w:pPr>
               <w:ind w:firstLineChars="0" w:firstLine="0"/>
             </w:pPr>
-            <w:proofErr w:type="gramStart"/>
             <w:r>
               <w:rPr>
                 <w:rFonts w:hint="eastAsia"/>
               </w:rPr>
               <w:t>帧头</w:t>
             </w:r>
-            <w:proofErr w:type="gramEnd"/>
           </w:p>
         </w:tc>
         <w:tc>
@@ -746,14 +866,12 @@
             <w:pPr>
               <w:ind w:firstLineChars="0" w:firstLine="0"/>
             </w:pPr>
-            <w:proofErr w:type="gramStart"/>
             <w:r>
               <w:rPr>
                 <w:rFonts w:hint="eastAsia"/>
               </w:rPr>
               <w:t>帧头</w:t>
             </w:r>
-            <w:proofErr w:type="gramEnd"/>
           </w:p>
         </w:tc>
         <w:tc>
@@ -921,14 +1039,12 @@
             <w:pPr>
               <w:ind w:firstLineChars="0" w:firstLine="0"/>
             </w:pPr>
-            <w:proofErr w:type="gramStart"/>
             <w:r>
               <w:rPr>
                 <w:rFonts w:hint="eastAsia"/>
               </w:rPr>
               <w:t>帧头</w:t>
             </w:r>
-            <w:proofErr w:type="gramEnd"/>
           </w:p>
         </w:tc>
         <w:tc>
@@ -1081,7 +1197,7 @@
             <w:pPr>
               <w:ind w:firstLineChars="0" w:firstLine="0"/>
             </w:pPr>
-            <w:bookmarkStart w:id="1" w:name="_Hlk32911806"/>
+            <w:bookmarkStart w:id="0" w:name="_Hlk32911806"/>
             <w:r>
               <w:rPr>
                 <w:rFonts w:hint="eastAsia"/>
@@ -1129,14 +1245,12 @@
             <w:pPr>
               <w:ind w:firstLineChars="0" w:firstLine="0"/>
             </w:pPr>
-            <w:proofErr w:type="gramStart"/>
             <w:r>
               <w:rPr>
                 <w:rFonts w:hint="eastAsia"/>
               </w:rPr>
               <w:t>帧头</w:t>
             </w:r>
-            <w:proofErr w:type="gramEnd"/>
           </w:p>
         </w:tc>
         <w:tc>
@@ -1229,7 +1343,7 @@
         </w:tc>
       </w:tr>
     </w:tbl>
-    <w:bookmarkEnd w:id="1"/>
+    <w:bookmarkEnd w:id="0"/>
     <w:p>
       <w:pPr>
         <w:ind w:firstLine="480"/>
@@ -1283,6 +1397,7 @@
               <w:rPr>
                 <w:rFonts w:hint="eastAsia"/>
               </w:rPr>
+              <w:lastRenderedPageBreak/>
               <w:t>0</w:t>
             </w:r>
           </w:p>
@@ -1326,14 +1441,12 @@
             <w:pPr>
               <w:ind w:firstLineChars="0" w:firstLine="0"/>
             </w:pPr>
-            <w:proofErr w:type="gramStart"/>
             <w:r>
               <w:rPr>
                 <w:rFonts w:hint="eastAsia"/>
               </w:rPr>
               <w:t>帧头</w:t>
             </w:r>
-            <w:proofErr w:type="gramEnd"/>
           </w:p>
         </w:tc>
         <w:tc>
@@ -1376,7 +1489,6 @@
               <w:rPr>
                 <w:rFonts w:hint="eastAsia"/>
               </w:rPr>
-              <w:lastRenderedPageBreak/>
               <w:t>0</w:t>
             </w:r>
             <w:r>
@@ -1566,14 +1678,12 @@
             <w:pPr>
               <w:ind w:firstLineChars="0" w:firstLine="0"/>
             </w:pPr>
-            <w:proofErr w:type="gramStart"/>
             <w:r>
               <w:rPr>
                 <w:rFonts w:hint="eastAsia"/>
               </w:rPr>
               <w:t>帧头</w:t>
             </w:r>
-            <w:proofErr w:type="gramEnd"/>
           </w:p>
         </w:tc>
         <w:tc>
@@ -1857,14 +1967,12 @@
             <w:pPr>
               <w:ind w:firstLineChars="0" w:firstLine="0"/>
             </w:pPr>
-            <w:proofErr w:type="gramStart"/>
             <w:r>
               <w:rPr>
                 <w:rFonts w:hint="eastAsia"/>
               </w:rPr>
               <w:t>帧头</w:t>
             </w:r>
-            <w:proofErr w:type="gramEnd"/>
           </w:p>
         </w:tc>
         <w:tc>
@@ -2166,14 +2274,12 @@
             <w:pPr>
               <w:ind w:firstLineChars="0" w:firstLine="0"/>
             </w:pPr>
-            <w:proofErr w:type="gramStart"/>
             <w:r>
               <w:rPr>
                 <w:rFonts w:hint="eastAsia"/>
               </w:rPr>
               <w:t>帧头</w:t>
             </w:r>
-            <w:proofErr w:type="gramEnd"/>
           </w:p>
         </w:tc>
         <w:tc>
@@ -2457,14 +2563,12 @@
             <w:pPr>
               <w:ind w:firstLineChars="0" w:firstLine="0"/>
             </w:pPr>
-            <w:proofErr w:type="gramStart"/>
             <w:r>
               <w:rPr>
                 <w:rFonts w:hint="eastAsia"/>
               </w:rPr>
               <w:t>帧头</w:t>
             </w:r>
-            <w:proofErr w:type="gramEnd"/>
           </w:p>
         </w:tc>
         <w:tc>
@@ -2542,6 +2646,7 @@
               <w:rPr>
                 <w:rFonts w:hint="eastAsia"/>
               </w:rPr>
+              <w:lastRenderedPageBreak/>
               <w:t>0</w:t>
             </w:r>
             <w:r>
@@ -2728,14 +2833,12 @@
             <w:pPr>
               <w:ind w:firstLineChars="0" w:firstLine="0"/>
             </w:pPr>
-            <w:proofErr w:type="gramStart"/>
             <w:r>
               <w:rPr>
                 <w:rFonts w:hint="eastAsia"/>
               </w:rPr>
               <w:t>帧头</w:t>
             </w:r>
-            <w:proofErr w:type="gramEnd"/>
           </w:p>
         </w:tc>
         <w:tc>
@@ -2980,14 +3083,12 @@
             <w:pPr>
               <w:ind w:firstLineChars="0" w:firstLine="0"/>
             </w:pPr>
-            <w:proofErr w:type="gramStart"/>
             <w:r>
               <w:rPr>
                 <w:rFonts w:hint="eastAsia"/>
               </w:rPr>
               <w:t>帧头</w:t>
             </w:r>
-            <w:proofErr w:type="gramEnd"/>
           </w:p>
         </w:tc>
         <w:tc>
@@ -3294,7 +3395,7 @@
             <w:pPr>
               <w:ind w:firstLineChars="0" w:firstLine="0"/>
             </w:pPr>
-            <w:bookmarkStart w:id="2" w:name="_Hlk32865371"/>
+            <w:bookmarkStart w:id="1" w:name="_Hlk32865371"/>
             <w:r>
               <w:rPr>
                 <w:rFonts w:hint="eastAsia"/>
@@ -3668,7 +3769,7 @@
           </w:p>
         </w:tc>
       </w:tr>
-      <w:bookmarkEnd w:id="2"/>
+      <w:bookmarkEnd w:id="1"/>
     </w:tbl>
     <w:p>
       <w:pPr>
@@ -3686,7 +3787,6 @@
         <w:ind w:firstLine="560"/>
       </w:pPr>
       <w:r>
-        <w:lastRenderedPageBreak/>
         <w:t>2.</w:t>
       </w:r>
       <w:r>
@@ -3888,14 +3988,12 @@
             <w:pPr>
               <w:ind w:firstLineChars="0" w:firstLine="0"/>
             </w:pPr>
-            <w:proofErr w:type="gramStart"/>
             <w:r>
               <w:rPr>
                 <w:rFonts w:hint="eastAsia"/>
               </w:rPr>
               <w:t>帧头</w:t>
             </w:r>
-            <w:proofErr w:type="gramEnd"/>
           </w:p>
         </w:tc>
         <w:tc>
@@ -4284,14 +4382,12 @@
             <w:pPr>
               <w:ind w:firstLineChars="0" w:firstLine="0"/>
             </w:pPr>
-            <w:proofErr w:type="gramStart"/>
             <w:r>
               <w:rPr>
                 <w:rFonts w:hint="eastAsia"/>
               </w:rPr>
               <w:t>帧头</w:t>
             </w:r>
-            <w:proofErr w:type="gramEnd"/>
           </w:p>
         </w:tc>
         <w:tc>
@@ -4505,33 +4601,34 @@
         <w:tblLook w:val="04A0" w:firstRow="1" w:lastRow="0" w:firstColumn="1" w:lastColumn="0" w:noHBand="0" w:noVBand="1"/>
       </w:tblPr>
       <w:tblGrid>
-        <w:gridCol w:w="1745"/>
-        <w:gridCol w:w="1748"/>
-        <w:gridCol w:w="1038"/>
-        <w:gridCol w:w="2255"/>
-        <w:gridCol w:w="1510"/>
+        <w:gridCol w:w="1350"/>
+        <w:gridCol w:w="765"/>
+        <w:gridCol w:w="910"/>
+        <w:gridCol w:w="1518"/>
+        <w:gridCol w:w="1806"/>
+        <w:gridCol w:w="1947"/>
       </w:tblGrid>
       <w:tr>
         <w:tc>
           <w:tcPr>
-            <w:tcW w:w="1745" w:type="dxa"/>
-          </w:tcPr>
-          <w:p>
-            <w:pPr>
-              <w:ind w:firstLineChars="0" w:firstLine="0"/>
-            </w:pPr>
-            <w:bookmarkStart w:id="3" w:name="_Hlk32864217"/>
-            <w:r>
-              <w:rPr>
-                <w:rFonts w:hint="eastAsia"/>
-              </w:rPr>
-              <w:t>0</w:t>
-            </w:r>
-          </w:p>
-        </w:tc>
-        <w:tc>
-          <w:tcPr>
-            <w:tcW w:w="1748" w:type="dxa"/>
+            <w:tcW w:w="1350" w:type="dxa"/>
+          </w:tcPr>
+          <w:p>
+            <w:pPr>
+              <w:ind w:firstLineChars="0" w:firstLine="0"/>
+            </w:pPr>
+            <w:bookmarkStart w:id="2" w:name="_Hlk32864217"/>
+            <w:r>
+              <w:rPr>
+                <w:rFonts w:hint="eastAsia"/>
+              </w:rPr>
+              <w:t>0</w:t>
+            </w:r>
+          </w:p>
+        </w:tc>
+        <w:tc>
+          <w:tcPr>
+            <w:tcW w:w="765" w:type="dxa"/>
           </w:tcPr>
           <w:p>
             <w:pPr>
@@ -4547,7 +4644,7 @@
         </w:tc>
         <w:tc>
           <w:tcPr>
-            <w:tcW w:w="1038" w:type="dxa"/>
+            <w:tcW w:w="910" w:type="dxa"/>
           </w:tcPr>
           <w:p>
             <w:pPr>
@@ -4560,7 +4657,7 @@
         </w:tc>
         <w:tc>
           <w:tcPr>
-            <w:tcW w:w="2255" w:type="dxa"/>
+            <w:tcW w:w="1518" w:type="dxa"/>
           </w:tcPr>
           <w:p>
             <w:pPr>
@@ -4576,7 +4673,7 @@
         </w:tc>
         <w:tc>
           <w:tcPr>
-            <w:tcW w:w="1510" w:type="dxa"/>
+            <w:tcW w:w="1806" w:type="dxa"/>
           </w:tcPr>
           <w:p>
             <w:pPr>
@@ -4587,6 +4684,19 @@
                 <w:rFonts w:hint="eastAsia"/>
               </w:rPr>
               <w:t>4</w:t>
+            </w:r>
+          </w:p>
+        </w:tc>
+        <w:tc>
+          <w:tcPr>
+            <w:tcW w:w="1947" w:type="dxa"/>
+          </w:tcPr>
+          <w:p>
+            <w:pPr>
+              <w:ind w:firstLineChars="0" w:firstLine="0"/>
+            </w:pPr>
+            <w:r>
+              <w:t>5</w:t>
             </w:r>
           </w:p>
         </w:tc>
@@ -4594,25 +4704,23 @@
       <w:tr>
         <w:tc>
           <w:tcPr>
-            <w:tcW w:w="1745" w:type="dxa"/>
-          </w:tcPr>
-          <w:p>
-            <w:pPr>
-              <w:ind w:firstLineChars="0" w:firstLine="0"/>
-            </w:pPr>
-            <w:proofErr w:type="gramStart"/>
+            <w:tcW w:w="1350" w:type="dxa"/>
+          </w:tcPr>
+          <w:p>
+            <w:pPr>
+              <w:ind w:firstLineChars="0" w:firstLine="0"/>
+            </w:pPr>
             <w:r>
               <w:rPr>
                 <w:rFonts w:hint="eastAsia"/>
               </w:rPr>
               <w:t>帧头</w:t>
             </w:r>
-            <w:proofErr w:type="gramEnd"/>
-          </w:p>
-        </w:tc>
-        <w:tc>
-          <w:tcPr>
-            <w:tcW w:w="1748" w:type="dxa"/>
+          </w:p>
+        </w:tc>
+        <w:tc>
+          <w:tcPr>
+            <w:tcW w:w="765" w:type="dxa"/>
           </w:tcPr>
           <w:p>
             <w:pPr>
@@ -4625,7 +4733,7 @@
         </w:tc>
         <w:tc>
           <w:tcPr>
-            <w:tcW w:w="1038" w:type="dxa"/>
+            <w:tcW w:w="910" w:type="dxa"/>
           </w:tcPr>
           <w:p>
             <w:pPr>
@@ -4638,7 +4746,7 @@
         </w:tc>
         <w:tc>
           <w:tcPr>
-            <w:tcW w:w="2255" w:type="dxa"/>
+            <w:tcW w:w="1518" w:type="dxa"/>
           </w:tcPr>
           <w:p>
             <w:pPr>
@@ -4654,7 +4762,23 @@
         </w:tc>
         <w:tc>
           <w:tcPr>
-            <w:tcW w:w="1510" w:type="dxa"/>
+            <w:tcW w:w="1806" w:type="dxa"/>
+          </w:tcPr>
+          <w:p>
+            <w:pPr>
+              <w:ind w:firstLineChars="0" w:firstLine="0"/>
+            </w:pPr>
+            <w:r>
+              <w:rPr>
+                <w:rFonts w:hint="eastAsia"/>
+              </w:rPr>
+              <w:t>光照传感器</w:t>
+            </w:r>
+          </w:p>
+        </w:tc>
+        <w:tc>
+          <w:tcPr>
+            <w:tcW w:w="1947" w:type="dxa"/>
           </w:tcPr>
           <w:p>
             <w:pPr>
@@ -4672,7 +4796,7 @@
       <w:tr>
         <w:tc>
           <w:tcPr>
-            <w:tcW w:w="1745" w:type="dxa"/>
+            <w:tcW w:w="1350" w:type="dxa"/>
           </w:tcPr>
           <w:p>
             <w:pPr>
@@ -4691,7 +4815,7 @@
         </w:tc>
         <w:tc>
           <w:tcPr>
-            <w:tcW w:w="1748" w:type="dxa"/>
+            <w:tcW w:w="765" w:type="dxa"/>
           </w:tcPr>
           <w:p>
             <w:pPr>
@@ -4716,29 +4840,26 @@
         </w:tc>
         <w:tc>
           <w:tcPr>
-            <w:tcW w:w="1038" w:type="dxa"/>
-          </w:tcPr>
-          <w:p>
-            <w:pPr>
-              <w:ind w:firstLineChars="0" w:firstLine="0"/>
-            </w:pPr>
-            <w:r>
-              <w:rPr>
-                <w:rFonts w:hint="eastAsia"/>
-              </w:rPr>
-              <w:t>0</w:t>
-            </w:r>
-            <w:r>
-              <w:t>x0</w:t>
-            </w:r>
-            <w:r>
-              <w:t>2</w:t>
-            </w:r>
-          </w:p>
-        </w:tc>
-        <w:tc>
-          <w:tcPr>
-            <w:tcW w:w="2255" w:type="dxa"/>
+            <w:tcW w:w="910" w:type="dxa"/>
+          </w:tcPr>
+          <w:p>
+            <w:pPr>
+              <w:ind w:firstLineChars="0" w:firstLine="0"/>
+            </w:pPr>
+            <w:r>
+              <w:rPr>
+                <w:rFonts w:hint="eastAsia"/>
+              </w:rPr>
+              <w:t>0</w:t>
+            </w:r>
+            <w:r>
+              <w:t>x02</w:t>
+            </w:r>
+          </w:p>
+        </w:tc>
+        <w:tc>
+          <w:tcPr>
+            <w:tcW w:w="1518" w:type="dxa"/>
           </w:tcPr>
           <w:p>
             <w:pPr>
@@ -4768,6 +4889,7 @@
               <w:rPr>
                 <w:rFonts w:hint="eastAsia"/>
               </w:rPr>
+              <w:lastRenderedPageBreak/>
               <w:t>0</w:t>
             </w:r>
             <w:r>
@@ -4803,7 +4925,53 @@
         </w:tc>
         <w:tc>
           <w:tcPr>
-            <w:tcW w:w="1510" w:type="dxa"/>
+            <w:tcW w:w="1806" w:type="dxa"/>
+          </w:tcPr>
+          <w:p>
+            <w:pPr>
+              <w:ind w:firstLineChars="0" w:firstLine="0"/>
+            </w:pPr>
+            <w:r>
+              <w:rPr>
+                <w:rFonts w:hint="eastAsia"/>
+              </w:rPr>
+              <w:lastRenderedPageBreak/>
+              <w:t>0x</w:t>
+            </w:r>
+            <w:r>
+              <w:t>00</w:t>
+            </w:r>
+            <w:r>
+              <w:rPr>
+                <w:rFonts w:hint="eastAsia"/>
+              </w:rPr>
+              <w:t>：关闭</w:t>
+            </w:r>
+          </w:p>
+          <w:p>
+            <w:pPr>
+              <w:ind w:firstLineChars="0" w:firstLine="0"/>
+            </w:pPr>
+            <w:r>
+              <w:rPr>
+                <w:rFonts w:hint="eastAsia"/>
+              </w:rPr>
+              <w:t>0x</w:t>
+            </w:r>
+            <w:r>
+              <w:t>01</w:t>
+            </w:r>
+            <w:r>
+              <w:rPr>
+                <w:rFonts w:hint="eastAsia"/>
+              </w:rPr>
+              <w:t>：开启</w:t>
+            </w:r>
+          </w:p>
+        </w:tc>
+        <w:tc>
+          <w:tcPr>
+            <w:tcW w:w="1947" w:type="dxa"/>
           </w:tcPr>
           <w:p>
             <w:pPr>
@@ -4822,7 +4990,7 @@
         </w:tc>
       </w:tr>
     </w:tbl>
-    <w:bookmarkEnd w:id="3"/>
+    <w:bookmarkEnd w:id="2"/>
     <w:p>
       <w:pPr>
         <w:ind w:firstLineChars="0" w:firstLine="0"/>
@@ -4859,7 +5027,6 @@
               <w:rPr>
                 <w:rFonts w:hint="eastAsia"/>
               </w:rPr>
-              <w:lastRenderedPageBreak/>
               <w:t>0</w:t>
             </w:r>
           </w:p>
@@ -4919,14 +5086,12 @@
             <w:pPr>
               <w:ind w:firstLineChars="0" w:firstLine="0"/>
             </w:pPr>
-            <w:proofErr w:type="gramStart"/>
             <w:r>
               <w:rPr>
                 <w:rFonts w:hint="eastAsia"/>
               </w:rPr>
               <w:t>帧头</w:t>
             </w:r>
-            <w:proofErr w:type="gramEnd"/>
           </w:p>
         </w:tc>
         <w:tc>
@@ -5316,14 +5481,12 @@
             <w:pPr>
               <w:ind w:firstLineChars="0" w:firstLine="0"/>
             </w:pPr>
-            <w:proofErr w:type="gramStart"/>
             <w:r>
               <w:rPr>
                 <w:rFonts w:hint="eastAsia"/>
               </w:rPr>
               <w:t>帧头</w:t>
             </w:r>
-            <w:proofErr w:type="gramEnd"/>
           </w:p>
         </w:tc>
         <w:tc>
@@ -5741,6 +5904,7 @@
               <w:rPr>
                 <w:rFonts w:hint="eastAsia"/>
               </w:rPr>
+              <w:lastRenderedPageBreak/>
               <w:t>[</w:t>
             </w:r>
             <w:r>
@@ -5766,10 +5930,17 @@
               <w:rPr>
                 <w:rFonts w:hint="eastAsia"/>
               </w:rPr>
+              <w:lastRenderedPageBreak/>
               <w:t>1</w:t>
             </w:r>
             <w:r>
-              <w:t>bytq</w:t>
+              <w:t>byt</w:t>
+            </w:r>
+            <w:r>
+              <w:rPr>
+                <w:rFonts w:hint="eastAsia"/>
+              </w:rPr>
+              <w:t>e</w:t>
             </w:r>
           </w:p>
         </w:tc>
@@ -5831,7 +6002,6 @@
         <w:rPr>
           <w:rFonts w:hint="eastAsia"/>
         </w:rPr>
-        <w:lastRenderedPageBreak/>
         <w:t>设置完成后返回设置值</w:t>
       </w:r>
     </w:p>
@@ -5995,14 +6165,12 @@
             <w:pPr>
               <w:ind w:firstLineChars="0" w:firstLine="0"/>
             </w:pPr>
-            <w:proofErr w:type="gramStart"/>
             <w:r>
               <w:rPr>
                 <w:rFonts w:hint="eastAsia"/>
               </w:rPr>
               <w:t>帧头</w:t>
             </w:r>
-            <w:proofErr w:type="gramEnd"/>
           </w:p>
         </w:tc>
         <w:tc>
@@ -6448,7 +6616,10 @@
               <w:t>1</w:t>
             </w:r>
             <w:r>
-              <w:t>bytq</w:t>
+              <w:t>byt</w:t>
+            </w:r>
+            <w:r>
+              <w:t>e</w:t>
             </w:r>
           </w:p>
         </w:tc>
@@ -6509,23 +6680,10 @@
     </w:p>
     <w:p>
       <w:pPr>
-        <w:ind w:firstLine="480"/>
-      </w:pPr>
-    </w:p>
-    <w:p>
-      <w:pPr>
-        <w:ind w:firstLine="480"/>
-      </w:pPr>
-    </w:p>
-    <w:p>
-      <w:pPr>
-        <w:pStyle w:val="3"/>
-        <w:ind w:firstLine="560"/>
-      </w:pPr>
-    </w:p>
-    <w:p>
-      <w:pPr>
-        <w:ind w:firstLine="480"/>
+        <w:ind w:firstLineChars="0" w:firstLine="0"/>
+        <w:rPr>
+          <w:rFonts w:hint="eastAsia"/>
+        </w:rPr>
       </w:pPr>
     </w:p>
     <w:p>
@@ -6651,14 +6809,12 @@
             <w:pPr>
               <w:ind w:firstLineChars="0" w:firstLine="0"/>
             </w:pPr>
-            <w:proofErr w:type="gramStart"/>
             <w:r>
               <w:rPr>
                 <w:rFonts w:hint="eastAsia"/>
               </w:rPr>
               <w:t>帧头</w:t>
             </w:r>
-            <w:proofErr w:type="gramEnd"/>
           </w:p>
         </w:tc>
         <w:tc>
@@ -6959,14 +7115,12 @@
             <w:pPr>
               <w:ind w:firstLineChars="0" w:firstLine="0"/>
             </w:pPr>
-            <w:proofErr w:type="gramStart"/>
             <w:r>
               <w:rPr>
                 <w:rFonts w:hint="eastAsia"/>
               </w:rPr>
               <w:t>帧头</w:t>
             </w:r>
-            <w:proofErr w:type="gramEnd"/>
           </w:p>
         </w:tc>
         <w:tc>
@@ -7589,14 +7743,12 @@
             <w:pPr>
               <w:ind w:firstLineChars="0" w:firstLine="0"/>
             </w:pPr>
-            <w:proofErr w:type="gramStart"/>
             <w:r>
               <w:rPr>
                 <w:rFonts w:hint="eastAsia"/>
               </w:rPr>
               <w:t>帧头</w:t>
             </w:r>
-            <w:proofErr w:type="gramEnd"/>
           </w:p>
         </w:tc>
         <w:tc>
@@ -7720,13 +7872,8 @@
               </w:rPr>
               <w:t>1</w:t>
             </w:r>
-            <w:proofErr w:type="gramStart"/>
-            <w:r>
-              <w:t>byte(</w:t>
-            </w:r>
-            <w:proofErr w:type="gramEnd"/>
-            <w:r>
-              <w:t>0-100)</w:t>
+            <w:r>
+              <w:t>byte(0-100)</w:t>
             </w:r>
           </w:p>
         </w:tc>
@@ -7743,16 +7890,8 @@
         <w:rPr>
           <w:rFonts w:hint="eastAsia"/>
         </w:rPr>
-        <w:t>设备</w:t>
-      </w:r>
-      <w:proofErr w:type="gramStart"/>
-      <w:r>
-        <w:rPr>
-          <w:rFonts w:hint="eastAsia"/>
-        </w:rPr>
-        <w:t>反回</w:t>
-      </w:r>
-      <w:proofErr w:type="gramEnd"/>
+        <w:t>设备反回</w:t>
+      </w:r>
     </w:p>
     <w:tbl>
       <w:tblPr>
@@ -7841,14 +7980,12 @@
             <w:pPr>
               <w:ind w:firstLineChars="0" w:firstLine="0"/>
             </w:pPr>
-            <w:proofErr w:type="gramStart"/>
             <w:r>
               <w:rPr>
                 <w:rFonts w:hint="eastAsia"/>
               </w:rPr>
               <w:t>帧头</w:t>
             </w:r>
-            <w:proofErr w:type="gramEnd"/>
           </w:p>
         </w:tc>
         <w:tc>
@@ -7972,13 +8109,8 @@
               </w:rPr>
               <w:t>1</w:t>
             </w:r>
-            <w:proofErr w:type="gramStart"/>
-            <w:r>
-              <w:t>byte(</w:t>
-            </w:r>
-            <w:proofErr w:type="gramEnd"/>
-            <w:r>
-              <w:t>0-100)</w:t>
+            <w:r>
+              <w:t>byte(0-100)</w:t>
             </w:r>
           </w:p>
         </w:tc>
@@ -8017,6 +8149,747 @@
     </w:p>
     <w:p>
       <w:pPr>
+        <w:ind w:firstLineChars="0" w:firstLine="0"/>
+      </w:pPr>
+    </w:p>
+    <w:p>
+      <w:pPr>
+        <w:ind w:firstLineChars="0" w:firstLine="0"/>
+      </w:pPr>
+    </w:p>
+    <w:p>
+      <w:pPr>
+        <w:ind w:firstLineChars="0" w:firstLine="0"/>
+      </w:pPr>
+    </w:p>
+    <w:p>
+      <w:pPr>
+        <w:ind w:firstLineChars="0" w:firstLine="0"/>
+        <w:rPr>
+          <w:rFonts w:hint="eastAsia"/>
+        </w:rPr>
+      </w:pPr>
+    </w:p>
+    <w:p>
+      <w:pPr>
+        <w:pStyle w:val="3"/>
+        <w:ind w:firstLine="560"/>
+      </w:pPr>
+      <w:r>
+        <w:rPr>
+          <w:rFonts w:hint="eastAsia"/>
+        </w:rPr>
+        <w:lastRenderedPageBreak/>
+        <w:t>2</w:t>
+      </w:r>
+      <w:r>
+        <w:t>.</w:t>
+      </w:r>
+      <w:r>
+        <w:t>10</w:t>
+      </w:r>
+      <w:r>
+        <w:rPr>
+          <w:rFonts w:hint="eastAsia"/>
+        </w:rPr>
+        <w:t>窗帘运行暂停/继续指令</w:t>
+      </w:r>
+    </w:p>
+    <w:p>
+      <w:pPr>
+        <w:ind w:firstLine="480"/>
+      </w:pPr>
+      <w:r>
+        <w:t>App</w:t>
+      </w:r>
+      <w:r>
+        <w:rPr>
+          <w:rFonts w:hint="eastAsia"/>
+        </w:rPr>
+        <w:t>可发送命令使窗帘暂停/继续运行</w:t>
+      </w:r>
+    </w:p>
+    <w:tbl>
+      <w:tblPr>
+        <w:tblStyle w:val="a8"/>
+        <w:tblW w:w="0" w:type="auto"/>
+        <w:tblLook w:val="04A0" w:firstRow="1" w:lastRow="0" w:firstColumn="1" w:lastColumn="0" w:noHBand="0" w:noVBand="1"/>
+      </w:tblPr>
+      <w:tblGrid>
+        <w:gridCol w:w="1094"/>
+        <w:gridCol w:w="942"/>
+        <w:gridCol w:w="973"/>
+        <w:gridCol w:w="2763"/>
+        <w:gridCol w:w="2524"/>
+      </w:tblGrid>
+      <w:tr>
+        <w:tc>
+          <w:tcPr>
+            <w:tcW w:w="1094" w:type="dxa"/>
+          </w:tcPr>
+          <w:p>
+            <w:pPr>
+              <w:ind w:firstLineChars="0" w:firstLine="0"/>
+            </w:pPr>
+            <w:bookmarkStart w:id="3" w:name="_Hlk36565637"/>
+            <w:r>
+              <w:rPr>
+                <w:rFonts w:hint="eastAsia"/>
+              </w:rPr>
+              <w:t>0</w:t>
+            </w:r>
+          </w:p>
+        </w:tc>
+        <w:tc>
+          <w:tcPr>
+            <w:tcW w:w="942" w:type="dxa"/>
+          </w:tcPr>
+          <w:p>
+            <w:pPr>
+              <w:ind w:firstLineChars="0" w:firstLine="0"/>
+            </w:pPr>
+            <w:r>
+              <w:rPr>
+                <w:rFonts w:hint="eastAsia"/>
+              </w:rPr>
+              <w:t>1</w:t>
+            </w:r>
+          </w:p>
+        </w:tc>
+        <w:tc>
+          <w:tcPr>
+            <w:tcW w:w="973" w:type="dxa"/>
+          </w:tcPr>
+          <w:p>
+            <w:pPr>
+              <w:ind w:firstLineChars="0" w:firstLine="0"/>
+            </w:pPr>
+            <w:r>
+              <w:rPr>
+                <w:rFonts w:hint="eastAsia"/>
+              </w:rPr>
+              <w:t>2</w:t>
+            </w:r>
+          </w:p>
+        </w:tc>
+        <w:tc>
+          <w:tcPr>
+            <w:tcW w:w="2763" w:type="dxa"/>
+          </w:tcPr>
+          <w:p>
+            <w:pPr>
+              <w:ind w:firstLineChars="0" w:firstLine="0"/>
+            </w:pPr>
+            <w:r>
+              <w:rPr>
+                <w:rFonts w:hint="eastAsia"/>
+              </w:rPr>
+              <w:t>3</w:t>
+            </w:r>
+          </w:p>
+        </w:tc>
+        <w:tc>
+          <w:tcPr>
+            <w:tcW w:w="2524" w:type="dxa"/>
+          </w:tcPr>
+          <w:p>
+            <w:pPr>
+              <w:ind w:firstLineChars="0" w:firstLine="0"/>
+            </w:pPr>
+            <w:r>
+              <w:rPr>
+                <w:rFonts w:hint="eastAsia"/>
+              </w:rPr>
+              <w:t>4</w:t>
+            </w:r>
+          </w:p>
+        </w:tc>
+      </w:tr>
+      <w:tr>
+        <w:tc>
+          <w:tcPr>
+            <w:tcW w:w="1094" w:type="dxa"/>
+          </w:tcPr>
+          <w:p>
+            <w:pPr>
+              <w:ind w:firstLineChars="0" w:firstLine="0"/>
+            </w:pPr>
+            <w:r>
+              <w:rPr>
+                <w:rFonts w:hint="eastAsia"/>
+              </w:rPr>
+              <w:t>帧头</w:t>
+            </w:r>
+          </w:p>
+        </w:tc>
+        <w:tc>
+          <w:tcPr>
+            <w:tcW w:w="942" w:type="dxa"/>
+          </w:tcPr>
+          <w:p>
+            <w:pPr>
+              <w:ind w:firstLineChars="0" w:firstLine="0"/>
+            </w:pPr>
+            <w:r>
+              <w:t>Cmd</w:t>
+            </w:r>
+          </w:p>
+        </w:tc>
+        <w:tc>
+          <w:tcPr>
+            <w:tcW w:w="973" w:type="dxa"/>
+          </w:tcPr>
+          <w:p>
+            <w:pPr>
+              <w:ind w:firstLineChars="0" w:firstLine="0"/>
+            </w:pPr>
+            <w:r>
+              <w:t>Index</w:t>
+            </w:r>
+          </w:p>
+        </w:tc>
+        <w:tc>
+          <w:tcPr>
+            <w:tcW w:w="2763" w:type="dxa"/>
+          </w:tcPr>
+          <w:p>
+            <w:pPr>
+              <w:ind w:firstLineChars="0" w:firstLine="0"/>
+            </w:pPr>
+            <w:r>
+              <w:rPr>
+                <w:rFonts w:hint="eastAsia"/>
+              </w:rPr>
+              <w:t>执行操作</w:t>
+            </w:r>
+          </w:p>
+        </w:tc>
+        <w:tc>
+          <w:tcPr>
+            <w:tcW w:w="2524" w:type="dxa"/>
+          </w:tcPr>
+          <w:p>
+            <w:pPr>
+              <w:ind w:firstLineChars="0" w:firstLine="0"/>
+            </w:pPr>
+            <w:r>
+              <w:rPr>
+                <w:rFonts w:hint="eastAsia"/>
+              </w:rPr>
+              <w:t>方向</w:t>
+            </w:r>
+          </w:p>
+        </w:tc>
+      </w:tr>
+      <w:tr>
+        <w:tc>
+          <w:tcPr>
+            <w:tcW w:w="1094" w:type="dxa"/>
+          </w:tcPr>
+          <w:p>
+            <w:pPr>
+              <w:ind w:firstLineChars="0" w:firstLine="0"/>
+            </w:pPr>
+            <w:r>
+              <w:rPr>
+                <w:rFonts w:hint="eastAsia"/>
+              </w:rPr>
+              <w:t>0</w:t>
+            </w:r>
+            <w:r>
+              <w:t>x55</w:t>
+            </w:r>
+          </w:p>
+        </w:tc>
+        <w:tc>
+          <w:tcPr>
+            <w:tcW w:w="942" w:type="dxa"/>
+          </w:tcPr>
+          <w:p>
+            <w:pPr>
+              <w:ind w:firstLineChars="0" w:firstLine="0"/>
+            </w:pPr>
+            <w:r>
+              <w:rPr>
+                <w:rFonts w:hint="eastAsia"/>
+              </w:rPr>
+              <w:t>0</w:t>
+            </w:r>
+            <w:r>
+              <w:t>x0</w:t>
+            </w:r>
+            <w:r>
+              <w:rPr>
+                <w:rFonts w:hint="eastAsia"/>
+              </w:rPr>
+              <w:t>2</w:t>
+            </w:r>
+          </w:p>
+        </w:tc>
+        <w:tc>
+          <w:tcPr>
+            <w:tcW w:w="973" w:type="dxa"/>
+          </w:tcPr>
+          <w:p>
+            <w:pPr>
+              <w:ind w:firstLineChars="0" w:firstLine="0"/>
+            </w:pPr>
+            <w:r>
+              <w:rPr>
+                <w:rFonts w:hint="eastAsia"/>
+              </w:rPr>
+              <w:t>0</w:t>
+            </w:r>
+            <w:r>
+              <w:t>x0</w:t>
+            </w:r>
+            <w:r>
+              <w:rPr>
+                <w:rFonts w:hint="eastAsia"/>
+              </w:rPr>
+              <w:t>5</w:t>
+            </w:r>
+          </w:p>
+        </w:tc>
+        <w:tc>
+          <w:tcPr>
+            <w:tcW w:w="2763" w:type="dxa"/>
+          </w:tcPr>
+          <w:p>
+            <w:pPr>
+              <w:ind w:firstLineChars="0" w:firstLine="0"/>
+            </w:pPr>
+            <w:r>
+              <w:rPr>
+                <w:rFonts w:hint="eastAsia"/>
+              </w:rPr>
+              <w:t>0</w:t>
+            </w:r>
+            <w:r>
+              <w:t>x00:</w:t>
+            </w:r>
+            <w:r>
+              <w:rPr>
+                <w:rFonts w:hint="eastAsia"/>
+              </w:rPr>
+              <w:t>继续运行</w:t>
+            </w:r>
+          </w:p>
+          <w:p>
+            <w:pPr>
+              <w:ind w:firstLineChars="0" w:firstLine="0"/>
+            </w:pPr>
+            <w:r>
+              <w:rPr>
+                <w:rFonts w:hint="eastAsia"/>
+              </w:rPr>
+              <w:t>0</w:t>
+            </w:r>
+            <w:r>
+              <w:t>x01:</w:t>
+            </w:r>
+            <w:r>
+              <w:rPr>
+                <w:rFonts w:hint="eastAsia"/>
+              </w:rPr>
+              <w:t>暂停运行</w:t>
+            </w:r>
+          </w:p>
+        </w:tc>
+        <w:tc>
+          <w:tcPr>
+            <w:tcW w:w="2524" w:type="dxa"/>
+          </w:tcPr>
+          <w:p>
+            <w:pPr>
+              <w:ind w:firstLineChars="0" w:firstLine="0"/>
+            </w:pPr>
+            <w:r>
+              <w:rPr>
+                <w:rFonts w:hint="eastAsia"/>
+              </w:rPr>
+              <w:t>0x</w:t>
+            </w:r>
+            <w:r>
+              <w:t>00:</w:t>
+            </w:r>
+            <w:r>
+              <w:rPr>
+                <w:rFonts w:hint="eastAsia"/>
+              </w:rPr>
+              <w:t>向前</w:t>
+            </w:r>
+          </w:p>
+          <w:p>
+            <w:pPr>
+              <w:ind w:firstLineChars="0" w:firstLine="0"/>
+            </w:pPr>
+            <w:r>
+              <w:rPr>
+                <w:rFonts w:hint="eastAsia"/>
+              </w:rPr>
+              <w:t>0x</w:t>
+            </w:r>
+            <w:r>
+              <w:t>01:</w:t>
+            </w:r>
+            <w:r>
+              <w:rPr>
+                <w:rFonts w:hint="eastAsia"/>
+              </w:rPr>
+              <w:t>向后</w:t>
+            </w:r>
+          </w:p>
+        </w:tc>
+      </w:tr>
+    </w:tbl>
+    <w:bookmarkEnd w:id="3"/>
+    <w:p>
+      <w:pPr>
+        <w:ind w:firstLine="480"/>
+      </w:pPr>
+      <w:r>
+        <w:rPr>
+          <w:rFonts w:hint="eastAsia"/>
+        </w:rPr>
+        <w:t>设备收到后返回</w:t>
+      </w:r>
+    </w:p>
+    <w:tbl>
+      <w:tblPr>
+        <w:tblStyle w:val="a8"/>
+        <w:tblW w:w="0" w:type="auto"/>
+        <w:tblLook w:val="04A0" w:firstRow="1" w:lastRow="0" w:firstColumn="1" w:lastColumn="0" w:noHBand="0" w:noVBand="1"/>
+      </w:tblPr>
+      <w:tblGrid>
+        <w:gridCol w:w="1094"/>
+        <w:gridCol w:w="942"/>
+        <w:gridCol w:w="973"/>
+        <w:gridCol w:w="2763"/>
+        <w:gridCol w:w="2524"/>
+      </w:tblGrid>
+      <w:tr>
+        <w:tc>
+          <w:tcPr>
+            <w:tcW w:w="1094" w:type="dxa"/>
+          </w:tcPr>
+          <w:p>
+            <w:pPr>
+              <w:ind w:firstLineChars="0" w:firstLine="0"/>
+            </w:pPr>
+            <w:r>
+              <w:rPr>
+                <w:rFonts w:hint="eastAsia"/>
+              </w:rPr>
+              <w:t>0</w:t>
+            </w:r>
+          </w:p>
+        </w:tc>
+        <w:tc>
+          <w:tcPr>
+            <w:tcW w:w="942" w:type="dxa"/>
+          </w:tcPr>
+          <w:p>
+            <w:pPr>
+              <w:ind w:firstLineChars="0" w:firstLine="0"/>
+            </w:pPr>
+            <w:r>
+              <w:rPr>
+                <w:rFonts w:hint="eastAsia"/>
+              </w:rPr>
+              <w:t>1</w:t>
+            </w:r>
+          </w:p>
+        </w:tc>
+        <w:tc>
+          <w:tcPr>
+            <w:tcW w:w="973" w:type="dxa"/>
+          </w:tcPr>
+          <w:p>
+            <w:pPr>
+              <w:ind w:firstLineChars="0" w:firstLine="0"/>
+            </w:pPr>
+            <w:r>
+              <w:rPr>
+                <w:rFonts w:hint="eastAsia"/>
+              </w:rPr>
+              <w:t>2</w:t>
+            </w:r>
+          </w:p>
+        </w:tc>
+        <w:tc>
+          <w:tcPr>
+            <w:tcW w:w="2763" w:type="dxa"/>
+          </w:tcPr>
+          <w:p>
+            <w:pPr>
+              <w:ind w:firstLineChars="0" w:firstLine="0"/>
+            </w:pPr>
+            <w:r>
+              <w:rPr>
+                <w:rFonts w:hint="eastAsia"/>
+              </w:rPr>
+              <w:t>3</w:t>
+            </w:r>
+          </w:p>
+        </w:tc>
+        <w:tc>
+          <w:tcPr>
+            <w:tcW w:w="2524" w:type="dxa"/>
+          </w:tcPr>
+          <w:p>
+            <w:pPr>
+              <w:ind w:firstLineChars="0" w:firstLine="0"/>
+            </w:pPr>
+            <w:r>
+              <w:rPr>
+                <w:rFonts w:hint="eastAsia"/>
+              </w:rPr>
+              <w:t>4</w:t>
+            </w:r>
+          </w:p>
+        </w:tc>
+      </w:tr>
+      <w:tr>
+        <w:tc>
+          <w:tcPr>
+            <w:tcW w:w="1094" w:type="dxa"/>
+          </w:tcPr>
+          <w:p>
+            <w:pPr>
+              <w:ind w:firstLineChars="0" w:firstLine="0"/>
+            </w:pPr>
+            <w:r>
+              <w:rPr>
+                <w:rFonts w:hint="eastAsia"/>
+              </w:rPr>
+              <w:t>帧头</w:t>
+            </w:r>
+          </w:p>
+        </w:tc>
+        <w:tc>
+          <w:tcPr>
+            <w:tcW w:w="942" w:type="dxa"/>
+          </w:tcPr>
+          <w:p>
+            <w:pPr>
+              <w:ind w:firstLineChars="0" w:firstLine="0"/>
+            </w:pPr>
+            <w:r>
+              <w:t>Cmd</w:t>
+            </w:r>
+          </w:p>
+        </w:tc>
+        <w:tc>
+          <w:tcPr>
+            <w:tcW w:w="973" w:type="dxa"/>
+          </w:tcPr>
+          <w:p>
+            <w:pPr>
+              <w:ind w:firstLineChars="0" w:firstLine="0"/>
+            </w:pPr>
+            <w:r>
+              <w:t>Index</w:t>
+            </w:r>
+          </w:p>
+        </w:tc>
+        <w:tc>
+          <w:tcPr>
+            <w:tcW w:w="2763" w:type="dxa"/>
+          </w:tcPr>
+          <w:p>
+            <w:pPr>
+              <w:ind w:firstLineChars="0" w:firstLine="0"/>
+            </w:pPr>
+            <w:r>
+              <w:rPr>
+                <w:rFonts w:hint="eastAsia"/>
+              </w:rPr>
+              <w:t>执行操作</w:t>
+            </w:r>
+          </w:p>
+        </w:tc>
+        <w:tc>
+          <w:tcPr>
+            <w:tcW w:w="2524" w:type="dxa"/>
+          </w:tcPr>
+          <w:p>
+            <w:pPr>
+              <w:ind w:firstLineChars="0" w:firstLine="0"/>
+            </w:pPr>
+            <w:r>
+              <w:rPr>
+                <w:rFonts w:hint="eastAsia"/>
+              </w:rPr>
+              <w:t>方向</w:t>
+            </w:r>
+          </w:p>
+        </w:tc>
+      </w:tr>
+      <w:tr>
+        <w:tc>
+          <w:tcPr>
+            <w:tcW w:w="1094" w:type="dxa"/>
+          </w:tcPr>
+          <w:p>
+            <w:pPr>
+              <w:ind w:firstLineChars="0" w:firstLine="0"/>
+            </w:pPr>
+            <w:r>
+              <w:rPr>
+                <w:rFonts w:hint="eastAsia"/>
+              </w:rPr>
+              <w:t>0</w:t>
+            </w:r>
+            <w:r>
+              <w:t>x55</w:t>
+            </w:r>
+          </w:p>
+        </w:tc>
+        <w:tc>
+          <w:tcPr>
+            <w:tcW w:w="942" w:type="dxa"/>
+          </w:tcPr>
+          <w:p>
+            <w:pPr>
+              <w:ind w:firstLineChars="0" w:firstLine="0"/>
+            </w:pPr>
+            <w:r>
+              <w:rPr>
+                <w:rFonts w:hint="eastAsia"/>
+              </w:rPr>
+              <w:t>0</w:t>
+            </w:r>
+            <w:r>
+              <w:t>x0</w:t>
+            </w:r>
+            <w:r>
+              <w:rPr>
+                <w:rFonts w:hint="eastAsia"/>
+              </w:rPr>
+              <w:t>2</w:t>
+            </w:r>
+          </w:p>
+        </w:tc>
+        <w:tc>
+          <w:tcPr>
+            <w:tcW w:w="973" w:type="dxa"/>
+          </w:tcPr>
+          <w:p>
+            <w:pPr>
+              <w:ind w:firstLineChars="0" w:firstLine="0"/>
+            </w:pPr>
+            <w:r>
+              <w:rPr>
+                <w:rFonts w:hint="eastAsia"/>
+              </w:rPr>
+              <w:t>0</w:t>
+            </w:r>
+            <w:r>
+              <w:t>x0</w:t>
+            </w:r>
+            <w:r>
+              <w:rPr>
+                <w:rFonts w:hint="eastAsia"/>
+              </w:rPr>
+              <w:t>5</w:t>
+            </w:r>
+          </w:p>
+        </w:tc>
+        <w:tc>
+          <w:tcPr>
+            <w:tcW w:w="2763" w:type="dxa"/>
+          </w:tcPr>
+          <w:p>
+            <w:pPr>
+              <w:ind w:firstLineChars="0" w:firstLine="0"/>
+            </w:pPr>
+            <w:r>
+              <w:rPr>
+                <w:rFonts w:hint="eastAsia"/>
+              </w:rPr>
+              <w:t>0</w:t>
+            </w:r>
+            <w:r>
+              <w:t>x00:</w:t>
+            </w:r>
+            <w:r>
+              <w:rPr>
+                <w:rFonts w:hint="eastAsia"/>
+              </w:rPr>
+              <w:t>继续运行</w:t>
+            </w:r>
+          </w:p>
+          <w:p>
+            <w:pPr>
+              <w:ind w:firstLineChars="0" w:firstLine="0"/>
+            </w:pPr>
+            <w:r>
+              <w:rPr>
+                <w:rFonts w:hint="eastAsia"/>
+              </w:rPr>
+              <w:t>0</w:t>
+            </w:r>
+            <w:r>
+              <w:t>x01:</w:t>
+            </w:r>
+            <w:r>
+              <w:rPr>
+                <w:rFonts w:hint="eastAsia"/>
+              </w:rPr>
+              <w:t>暂停运行</w:t>
+            </w:r>
+          </w:p>
+        </w:tc>
+        <w:tc>
+          <w:tcPr>
+            <w:tcW w:w="2524" w:type="dxa"/>
+          </w:tcPr>
+          <w:p>
+            <w:pPr>
+              <w:ind w:firstLineChars="0" w:firstLine="0"/>
+            </w:pPr>
+            <w:r>
+              <w:rPr>
+                <w:rFonts w:hint="eastAsia"/>
+              </w:rPr>
+              <w:t>0x</w:t>
+            </w:r>
+            <w:r>
+              <w:t>00:</w:t>
+            </w:r>
+            <w:r>
+              <w:rPr>
+                <w:rFonts w:hint="eastAsia"/>
+              </w:rPr>
+              <w:t>向前</w:t>
+            </w:r>
+          </w:p>
+          <w:p>
+            <w:pPr>
+              <w:ind w:firstLineChars="0" w:firstLine="0"/>
+            </w:pPr>
+            <w:r>
+              <w:rPr>
+                <w:rFonts w:hint="eastAsia"/>
+              </w:rPr>
+              <w:t>0x</w:t>
+            </w:r>
+            <w:r>
+              <w:t>01:</w:t>
+            </w:r>
+            <w:r>
+              <w:rPr>
+                <w:rFonts w:hint="eastAsia"/>
+              </w:rPr>
+              <w:t>向后</w:t>
+            </w:r>
+          </w:p>
+        </w:tc>
+      </w:tr>
+    </w:tbl>
+    <w:p>
+      <w:pPr>
         <w:ind w:firstLine="480"/>
       </w:pPr>
     </w:p>
@@ -8037,41 +8910,50 @@
     </w:p>
     <w:p>
       <w:pPr>
-        <w:pStyle w:val="3"/>
-        <w:ind w:firstLine="560"/>
+        <w:ind w:firstLine="480"/>
       </w:pPr>
-      <w:r>
-        <w:rPr>
-          <w:rFonts w:hint="eastAsia"/>
-        </w:rPr>
-        <w:lastRenderedPageBreak/>
-        <w:t>2</w:t>
-      </w:r>
-      <w:r>
-        <w:t>.</w:t>
-      </w:r>
-      <w:r>
-        <w:t>10</w:t>
-      </w:r>
-      <w:r>
-        <w:rPr>
-          <w:rFonts w:hint="eastAsia"/>
-        </w:rPr>
-        <w:t>窗帘运行暂停/继续指令</w:t>
-      </w:r>
     </w:p>
     <w:p>
       <w:pPr>
         <w:ind w:firstLine="480"/>
       </w:pPr>
-      <w:r>
-        <w:t>App</w:t>
-      </w:r>
-      <w:r>
+    </w:p>
+    <w:p>
+      <w:pPr>
+        <w:ind w:firstLine="480"/>
+      </w:pPr>
+    </w:p>
+    <w:p>
+      <w:pPr>
+        <w:ind w:firstLine="480"/>
         <w:rPr>
           <w:rFonts w:hint="eastAsia"/>
         </w:rPr>
-        <w:t>可发送命令使窗帘暂停/继续运行</w:t>
+      </w:pPr>
+    </w:p>
+    <w:p>
+      <w:pPr>
+        <w:pStyle w:val="3"/>
+        <w:ind w:firstLine="560"/>
+        <w:rPr>
+          <w:rFonts w:hint="eastAsia"/>
+        </w:rPr>
+      </w:pPr>
+      <w:r>
+        <w:rPr>
+          <w:rFonts w:hint="eastAsia"/>
+        </w:rPr>
+        <w:lastRenderedPageBreak/>
+        <w:t>2</w:t>
+      </w:r>
+      <w:r>
+        <w:t>.11</w:t>
+      </w:r>
+      <w:r>
+        <w:rPr>
+          <w:rFonts w:hint="eastAsia"/>
+        </w:rPr>
+        <w:t>窗帘睡眠模式/省电模式</w:t>
       </w:r>
     </w:p>
     <w:tbl>
@@ -8081,31 +8963,33 @@
         <w:tblLook w:val="04A0" w:firstRow="1" w:lastRow="0" w:firstColumn="1" w:lastColumn="0" w:noHBand="0" w:noVBand="1"/>
       </w:tblPr>
       <w:tblGrid>
-        <w:gridCol w:w="2074"/>
-        <w:gridCol w:w="2074"/>
-        <w:gridCol w:w="2074"/>
-        <w:gridCol w:w="2074"/>
+        <w:gridCol w:w="1094"/>
+        <w:gridCol w:w="942"/>
+        <w:gridCol w:w="973"/>
+        <w:gridCol w:w="2763"/>
+        <w:gridCol w:w="2524"/>
       </w:tblGrid>
       <w:tr>
         <w:tc>
           <w:tcPr>
-            <w:tcW w:w="2074" w:type="dxa"/>
-          </w:tcPr>
-          <w:p>
-            <w:pPr>
-              <w:ind w:firstLineChars="0" w:firstLine="0"/>
-            </w:pPr>
-            <w:r>
-              <w:rPr>
-                <w:rFonts w:hint="eastAsia"/>
-              </w:rPr>
-              <w:t>0</w:t>
-            </w:r>
-          </w:p>
-        </w:tc>
-        <w:tc>
-          <w:tcPr>
-            <w:tcW w:w="2074" w:type="dxa"/>
+            <w:tcW w:w="1094" w:type="dxa"/>
+          </w:tcPr>
+          <w:p>
+            <w:pPr>
+              <w:ind w:firstLineChars="0" w:firstLine="0"/>
+            </w:pPr>
+            <w:bookmarkStart w:id="4" w:name="_Hlk38012039"/>
+            <w:r>
+              <w:rPr>
+                <w:rFonts w:hint="eastAsia"/>
+              </w:rPr>
+              <w:t>0</w:t>
+            </w:r>
+          </w:p>
+        </w:tc>
+        <w:tc>
+          <w:tcPr>
+            <w:tcW w:w="942" w:type="dxa"/>
           </w:tcPr>
           <w:p>
             <w:pPr>
@@ -8121,7 +9005,7 @@
         </w:tc>
         <w:tc>
           <w:tcPr>
-            <w:tcW w:w="2074" w:type="dxa"/>
+            <w:tcW w:w="973" w:type="dxa"/>
           </w:tcPr>
           <w:p>
             <w:pPr>
@@ -8137,7 +9021,7 @@
         </w:tc>
         <w:tc>
           <w:tcPr>
-            <w:tcW w:w="2074" w:type="dxa"/>
+            <w:tcW w:w="2763" w:type="dxa"/>
           </w:tcPr>
           <w:p>
             <w:pPr>
@@ -8148,6 +9032,22 @@
                 <w:rFonts w:hint="eastAsia"/>
               </w:rPr>
               <w:t>3</w:t>
+            </w:r>
+          </w:p>
+        </w:tc>
+        <w:tc>
+          <w:tcPr>
+            <w:tcW w:w="2524" w:type="dxa"/>
+          </w:tcPr>
+          <w:p>
+            <w:pPr>
+              <w:ind w:firstLineChars="0" w:firstLine="0"/>
+            </w:pPr>
+            <w:r>
+              <w:rPr>
+                <w:rFonts w:hint="eastAsia"/>
+              </w:rPr>
+              <w:t>4</w:t>
             </w:r>
           </w:p>
         </w:tc>
@@ -8155,25 +9055,23 @@
       <w:tr>
         <w:tc>
           <w:tcPr>
-            <w:tcW w:w="2074" w:type="dxa"/>
-          </w:tcPr>
-          <w:p>
-            <w:pPr>
-              <w:ind w:firstLineChars="0" w:firstLine="0"/>
-            </w:pPr>
-            <w:proofErr w:type="gramStart"/>
+            <w:tcW w:w="1094" w:type="dxa"/>
+          </w:tcPr>
+          <w:p>
+            <w:pPr>
+              <w:ind w:firstLineChars="0" w:firstLine="0"/>
+            </w:pPr>
             <w:r>
               <w:rPr>
                 <w:rFonts w:hint="eastAsia"/>
               </w:rPr>
               <w:t>帧头</w:t>
             </w:r>
-            <w:proofErr w:type="gramEnd"/>
-          </w:p>
-        </w:tc>
-        <w:tc>
-          <w:tcPr>
-            <w:tcW w:w="2074" w:type="dxa"/>
+          </w:p>
+        </w:tc>
+        <w:tc>
+          <w:tcPr>
+            <w:tcW w:w="942" w:type="dxa"/>
           </w:tcPr>
           <w:p>
             <w:pPr>
@@ -8186,7 +9084,7 @@
         </w:tc>
         <w:tc>
           <w:tcPr>
-            <w:tcW w:w="2074" w:type="dxa"/>
+            <w:tcW w:w="973" w:type="dxa"/>
           </w:tcPr>
           <w:p>
             <w:pPr>
@@ -8199,17 +9097,33 @@
         </w:tc>
         <w:tc>
           <w:tcPr>
-            <w:tcW w:w="2074" w:type="dxa"/>
-          </w:tcPr>
-          <w:p>
-            <w:pPr>
-              <w:ind w:firstLineChars="0" w:firstLine="0"/>
-            </w:pPr>
-            <w:r>
-              <w:rPr>
-                <w:rFonts w:hint="eastAsia"/>
-              </w:rPr>
-              <w:t>执行操作</w:t>
+            <w:tcW w:w="2763" w:type="dxa"/>
+          </w:tcPr>
+          <w:p>
+            <w:pPr>
+              <w:ind w:firstLineChars="0" w:firstLine="0"/>
+            </w:pPr>
+            <w:r>
+              <w:rPr>
+                <w:rFonts w:hint="eastAsia"/>
+              </w:rPr>
+              <w:t>睡眠模式</w:t>
+            </w:r>
+          </w:p>
+        </w:tc>
+        <w:tc>
+          <w:tcPr>
+            <w:tcW w:w="2524" w:type="dxa"/>
+          </w:tcPr>
+          <w:p>
+            <w:pPr>
+              <w:ind w:firstLineChars="0" w:firstLine="0"/>
+            </w:pPr>
+            <w:r>
+              <w:rPr>
+                <w:rFonts w:hint="eastAsia"/>
+              </w:rPr>
+              <w:t>省电模式</w:t>
             </w:r>
           </w:p>
         </w:tc>
@@ -8217,7 +9131,7 @@
       <w:tr>
         <w:tc>
           <w:tcPr>
-            <w:tcW w:w="2074" w:type="dxa"/>
+            <w:tcW w:w="1094" w:type="dxa"/>
           </w:tcPr>
           <w:p>
             <w:pPr>
@@ -8236,7 +9150,7 @@
         </w:tc>
         <w:tc>
           <w:tcPr>
-            <w:tcW w:w="2074" w:type="dxa"/>
+            <w:tcW w:w="942" w:type="dxa"/>
           </w:tcPr>
           <w:p>
             <w:pPr>
@@ -8261,36 +9175,33 @@
         </w:tc>
         <w:tc>
           <w:tcPr>
-            <w:tcW w:w="2074" w:type="dxa"/>
-          </w:tcPr>
-          <w:p>
-            <w:pPr>
-              <w:ind w:firstLineChars="0" w:firstLine="0"/>
-            </w:pPr>
-            <w:r>
-              <w:rPr>
-                <w:rFonts w:hint="eastAsia"/>
-              </w:rPr>
-              <w:t>0</w:t>
-            </w:r>
-            <w:r>
-              <w:t>x0</w:t>
-            </w:r>
-            <w:r>
-              <w:rPr>
-                <w:rFonts w:hint="eastAsia"/>
-              </w:rPr>
-              <w:t>5</w:t>
-            </w:r>
-          </w:p>
-        </w:tc>
-        <w:tc>
-          <w:tcPr>
-            <w:tcW w:w="2074" w:type="dxa"/>
-          </w:tcPr>
-          <w:p>
-            <w:pPr>
-              <w:ind w:firstLineChars="0" w:firstLine="0"/>
+            <w:tcW w:w="973" w:type="dxa"/>
+          </w:tcPr>
+          <w:p>
+            <w:pPr>
+              <w:ind w:firstLineChars="0" w:firstLine="0"/>
+            </w:pPr>
+            <w:r>
+              <w:rPr>
+                <w:rFonts w:hint="eastAsia"/>
+              </w:rPr>
+              <w:t>0</w:t>
+            </w:r>
+            <w:r>
+              <w:t>x06</w:t>
+            </w:r>
+          </w:p>
+        </w:tc>
+        <w:tc>
+          <w:tcPr>
+            <w:tcW w:w="2763" w:type="dxa"/>
+          </w:tcPr>
+          <w:p>
+            <w:pPr>
+              <w:ind w:firstLineChars="0" w:firstLine="0"/>
+              <w:rPr>
+                <w:rFonts w:hint="eastAsia"/>
+              </w:rPr>
             </w:pPr>
             <w:r>
               <w:rPr>
@@ -8305,7 +9216,7 @@
               <w:rPr>
                 <w:rFonts w:hint="eastAsia"/>
               </w:rPr>
-              <w:t>继续运行</w:t>
+              <w:t>正常模式</w:t>
             </w:r>
           </w:p>
           <w:p>
@@ -8325,12 +9236,61 @@
               <w:rPr>
                 <w:rFonts w:hint="eastAsia"/>
               </w:rPr>
-              <w:t>暂停运行</w:t>
+              <w:t>睡眠模式</w:t>
+            </w:r>
+          </w:p>
+        </w:tc>
+        <w:tc>
+          <w:tcPr>
+            <w:tcW w:w="2524" w:type="dxa"/>
+          </w:tcPr>
+          <w:p>
+            <w:pPr>
+              <w:ind w:firstLineChars="0" w:firstLine="0"/>
+            </w:pPr>
+            <w:r>
+              <w:rPr>
+                <w:rFonts w:hint="eastAsia"/>
+              </w:rPr>
+              <w:t>0x</w:t>
+            </w:r>
+            <w:r>
+              <w:t>00:</w:t>
+            </w:r>
+            <w:r>
+              <w:rPr>
+                <w:rFonts w:hint="eastAsia"/>
+              </w:rPr>
+              <w:t>正常模式</w:t>
+            </w:r>
+          </w:p>
+          <w:p>
+            <w:pPr>
+              <w:ind w:firstLineChars="0" w:firstLine="0"/>
+              <w:rPr>
+                <w:rFonts w:hint="eastAsia"/>
+              </w:rPr>
+            </w:pPr>
+            <w:r>
+              <w:rPr>
+                <w:rFonts w:hint="eastAsia"/>
+              </w:rPr>
+              <w:t>0x</w:t>
+            </w:r>
+            <w:r>
+              <w:t>01:</w:t>
+            </w:r>
+            <w:r>
+              <w:rPr>
+                <w:rFonts w:hint="eastAsia"/>
+              </w:rPr>
+              <w:t>省电模式</w:t>
             </w:r>
           </w:p>
         </w:tc>
       </w:tr>
     </w:tbl>
+    <w:bookmarkEnd w:id="4"/>
     <w:p>
       <w:pPr>
         <w:ind w:firstLine="480"/>
@@ -8349,31 +9309,32 @@
         <w:tblLook w:val="04A0" w:firstRow="1" w:lastRow="0" w:firstColumn="1" w:lastColumn="0" w:noHBand="0" w:noVBand="1"/>
       </w:tblPr>
       <w:tblGrid>
-        <w:gridCol w:w="2074"/>
-        <w:gridCol w:w="2074"/>
-        <w:gridCol w:w="2074"/>
-        <w:gridCol w:w="2074"/>
+        <w:gridCol w:w="1094"/>
+        <w:gridCol w:w="942"/>
+        <w:gridCol w:w="973"/>
+        <w:gridCol w:w="2763"/>
+        <w:gridCol w:w="2524"/>
       </w:tblGrid>
       <w:tr>
         <w:tc>
           <w:tcPr>
-            <w:tcW w:w="2074" w:type="dxa"/>
-          </w:tcPr>
-          <w:p>
-            <w:pPr>
-              <w:ind w:firstLineChars="0" w:firstLine="0"/>
-            </w:pPr>
-            <w:r>
-              <w:rPr>
-                <w:rFonts w:hint="eastAsia"/>
-              </w:rPr>
-              <w:t>0</w:t>
-            </w:r>
-          </w:p>
-        </w:tc>
-        <w:tc>
-          <w:tcPr>
-            <w:tcW w:w="2074" w:type="dxa"/>
+            <w:tcW w:w="1094" w:type="dxa"/>
+          </w:tcPr>
+          <w:p>
+            <w:pPr>
+              <w:ind w:firstLineChars="0" w:firstLine="0"/>
+            </w:pPr>
+            <w:r>
+              <w:rPr>
+                <w:rFonts w:hint="eastAsia"/>
+              </w:rPr>
+              <w:t>0</w:t>
+            </w:r>
+          </w:p>
+        </w:tc>
+        <w:tc>
+          <w:tcPr>
+            <w:tcW w:w="942" w:type="dxa"/>
           </w:tcPr>
           <w:p>
             <w:pPr>
@@ -8389,7 +9350,7 @@
         </w:tc>
         <w:tc>
           <w:tcPr>
-            <w:tcW w:w="2074" w:type="dxa"/>
+            <w:tcW w:w="973" w:type="dxa"/>
           </w:tcPr>
           <w:p>
             <w:pPr>
@@ -8405,7 +9366,7 @@
         </w:tc>
         <w:tc>
           <w:tcPr>
-            <w:tcW w:w="2074" w:type="dxa"/>
+            <w:tcW w:w="2763" w:type="dxa"/>
           </w:tcPr>
           <w:p>
             <w:pPr>
@@ -8416,6 +9377,22 @@
                 <w:rFonts w:hint="eastAsia"/>
               </w:rPr>
               <w:t>3</w:t>
+            </w:r>
+          </w:p>
+        </w:tc>
+        <w:tc>
+          <w:tcPr>
+            <w:tcW w:w="2524" w:type="dxa"/>
+          </w:tcPr>
+          <w:p>
+            <w:pPr>
+              <w:ind w:firstLineChars="0" w:firstLine="0"/>
+            </w:pPr>
+            <w:r>
+              <w:rPr>
+                <w:rFonts w:hint="eastAsia"/>
+              </w:rPr>
+              <w:t>4</w:t>
             </w:r>
           </w:p>
         </w:tc>
@@ -8423,25 +9400,23 @@
       <w:tr>
         <w:tc>
           <w:tcPr>
-            <w:tcW w:w="2074" w:type="dxa"/>
-          </w:tcPr>
-          <w:p>
-            <w:pPr>
-              <w:ind w:firstLineChars="0" w:firstLine="0"/>
-            </w:pPr>
-            <w:proofErr w:type="gramStart"/>
+            <w:tcW w:w="1094" w:type="dxa"/>
+          </w:tcPr>
+          <w:p>
+            <w:pPr>
+              <w:ind w:firstLineChars="0" w:firstLine="0"/>
+            </w:pPr>
             <w:r>
               <w:rPr>
                 <w:rFonts w:hint="eastAsia"/>
               </w:rPr>
               <w:t>帧头</w:t>
             </w:r>
-            <w:proofErr w:type="gramEnd"/>
-          </w:p>
-        </w:tc>
-        <w:tc>
-          <w:tcPr>
-            <w:tcW w:w="2074" w:type="dxa"/>
+          </w:p>
+        </w:tc>
+        <w:tc>
+          <w:tcPr>
+            <w:tcW w:w="942" w:type="dxa"/>
           </w:tcPr>
           <w:p>
             <w:pPr>
@@ -8454,7 +9429,7 @@
         </w:tc>
         <w:tc>
           <w:tcPr>
-            <w:tcW w:w="2074" w:type="dxa"/>
+            <w:tcW w:w="973" w:type="dxa"/>
           </w:tcPr>
           <w:p>
             <w:pPr>
@@ -8467,17 +9442,27 @@
         </w:tc>
         <w:tc>
           <w:tcPr>
-            <w:tcW w:w="2074" w:type="dxa"/>
-          </w:tcPr>
-          <w:p>
-            <w:pPr>
-              <w:ind w:firstLineChars="0" w:firstLine="0"/>
-            </w:pPr>
-            <w:r>
-              <w:rPr>
-                <w:rFonts w:hint="eastAsia"/>
-              </w:rPr>
-              <w:t>执行操作</w:t>
+            <w:tcW w:w="2763" w:type="dxa"/>
+          </w:tcPr>
+          <w:p>
+            <w:pPr>
+              <w:ind w:firstLineChars="0" w:firstLine="0"/>
+            </w:pPr>
+          </w:p>
+        </w:tc>
+        <w:tc>
+          <w:tcPr>
+            <w:tcW w:w="2524" w:type="dxa"/>
+          </w:tcPr>
+          <w:p>
+            <w:pPr>
+              <w:ind w:firstLineChars="0" w:firstLine="0"/>
+            </w:pPr>
+            <w:r>
+              <w:rPr>
+                <w:rFonts w:hint="eastAsia"/>
+              </w:rPr>
+              <w:t>省电模式</w:t>
             </w:r>
           </w:p>
         </w:tc>
@@ -8485,7 +9470,7 @@
       <w:tr>
         <w:tc>
           <w:tcPr>
-            <w:tcW w:w="2074" w:type="dxa"/>
+            <w:tcW w:w="1094" w:type="dxa"/>
           </w:tcPr>
           <w:p>
             <w:pPr>
@@ -8504,7 +9489,7 @@
         </w:tc>
         <w:tc>
           <w:tcPr>
-            <w:tcW w:w="2074" w:type="dxa"/>
+            <w:tcW w:w="942" w:type="dxa"/>
           </w:tcPr>
           <w:p>
             <w:pPr>
@@ -8529,36 +9514,33 @@
         </w:tc>
         <w:tc>
           <w:tcPr>
-            <w:tcW w:w="2074" w:type="dxa"/>
-          </w:tcPr>
-          <w:p>
-            <w:pPr>
-              <w:ind w:firstLineChars="0" w:firstLine="0"/>
-            </w:pPr>
-            <w:r>
-              <w:rPr>
-                <w:rFonts w:hint="eastAsia"/>
-              </w:rPr>
-              <w:t>0</w:t>
-            </w:r>
-            <w:r>
-              <w:t>x0</w:t>
-            </w:r>
-            <w:r>
-              <w:rPr>
-                <w:rFonts w:hint="eastAsia"/>
-              </w:rPr>
-              <w:t>5</w:t>
-            </w:r>
-          </w:p>
-        </w:tc>
-        <w:tc>
-          <w:tcPr>
-            <w:tcW w:w="2074" w:type="dxa"/>
-          </w:tcPr>
-          <w:p>
-            <w:pPr>
-              <w:ind w:firstLineChars="0" w:firstLine="0"/>
+            <w:tcW w:w="973" w:type="dxa"/>
+          </w:tcPr>
+          <w:p>
+            <w:pPr>
+              <w:ind w:firstLineChars="0" w:firstLine="0"/>
+            </w:pPr>
+            <w:r>
+              <w:rPr>
+                <w:rFonts w:hint="eastAsia"/>
+              </w:rPr>
+              <w:t>0</w:t>
+            </w:r>
+            <w:r>
+              <w:t>x06</w:t>
+            </w:r>
+          </w:p>
+        </w:tc>
+        <w:tc>
+          <w:tcPr>
+            <w:tcW w:w="2763" w:type="dxa"/>
+          </w:tcPr>
+          <w:p>
+            <w:pPr>
+              <w:ind w:firstLineChars="0" w:firstLine="0"/>
+              <w:rPr>
+                <w:rFonts w:hint="eastAsia"/>
+              </w:rPr>
             </w:pPr>
             <w:r>
               <w:rPr>
@@ -8573,7 +9555,7 @@
               <w:rPr>
                 <w:rFonts w:hint="eastAsia"/>
               </w:rPr>
-              <w:t>继续运行</w:t>
+              <w:t>正常模式</w:t>
             </w:r>
           </w:p>
           <w:p>
@@ -8593,7 +9575,403 @@
               <w:rPr>
                 <w:rFonts w:hint="eastAsia"/>
               </w:rPr>
-              <w:t>暂停运行</w:t>
+              <w:t>睡眠模式</w:t>
+            </w:r>
+          </w:p>
+        </w:tc>
+        <w:tc>
+          <w:tcPr>
+            <w:tcW w:w="2524" w:type="dxa"/>
+          </w:tcPr>
+          <w:p>
+            <w:pPr>
+              <w:ind w:firstLineChars="0" w:firstLine="0"/>
+            </w:pPr>
+            <w:r>
+              <w:rPr>
+                <w:rFonts w:hint="eastAsia"/>
+              </w:rPr>
+              <w:t>0x</w:t>
+            </w:r>
+            <w:r>
+              <w:t>00:</w:t>
+            </w:r>
+            <w:r>
+              <w:rPr>
+                <w:rFonts w:hint="eastAsia"/>
+              </w:rPr>
+              <w:t>正常模式</w:t>
+            </w:r>
+          </w:p>
+          <w:p>
+            <w:pPr>
+              <w:ind w:firstLineChars="0" w:firstLine="0"/>
+              <w:rPr>
+                <w:rFonts w:hint="eastAsia"/>
+              </w:rPr>
+            </w:pPr>
+            <w:r>
+              <w:rPr>
+                <w:rFonts w:hint="eastAsia"/>
+              </w:rPr>
+              <w:t>0x</w:t>
+            </w:r>
+            <w:r>
+              <w:t>01:</w:t>
+            </w:r>
+            <w:r>
+              <w:rPr>
+                <w:rFonts w:hint="eastAsia"/>
+              </w:rPr>
+              <w:t>省电模式</w:t>
+            </w:r>
+          </w:p>
+        </w:tc>
+      </w:tr>
+    </w:tbl>
+    <w:p>
+      <w:pPr>
+        <w:pStyle w:val="3"/>
+        <w:ind w:firstLine="560"/>
+      </w:pPr>
+      <w:r>
+        <w:rPr>
+          <w:rFonts w:hint="eastAsia"/>
+        </w:rPr>
+        <w:t>2</w:t>
+      </w:r>
+      <w:r>
+        <w:t>.12</w:t>
+      </w:r>
+      <w:r>
+        <w:rPr>
+          <w:rFonts w:hint="eastAsia"/>
+        </w:rPr>
+        <w:t>查询窗帘睡眠模式/省电模式</w:t>
+      </w:r>
+    </w:p>
+    <w:tbl>
+      <w:tblPr>
+        <w:tblStyle w:val="a8"/>
+        <w:tblW w:w="0" w:type="auto"/>
+        <w:tblLook w:val="04A0" w:firstRow="1" w:lastRow="0" w:firstColumn="1" w:lastColumn="0" w:noHBand="0" w:noVBand="1"/>
+      </w:tblPr>
+      <w:tblGrid>
+        <w:gridCol w:w="1094"/>
+        <w:gridCol w:w="942"/>
+        <w:gridCol w:w="973"/>
+        <w:gridCol w:w="2763"/>
+        <w:gridCol w:w="2524"/>
+      </w:tblGrid>
+      <w:tr>
+        <w:tc>
+          <w:tcPr>
+            <w:tcW w:w="1094" w:type="dxa"/>
+          </w:tcPr>
+          <w:p>
+            <w:pPr>
+              <w:ind w:firstLineChars="0" w:firstLine="0"/>
+            </w:pPr>
+            <w:r>
+              <w:rPr>
+                <w:rFonts w:hint="eastAsia"/>
+              </w:rPr>
+              <w:t>0</w:t>
+            </w:r>
+          </w:p>
+        </w:tc>
+        <w:tc>
+          <w:tcPr>
+            <w:tcW w:w="942" w:type="dxa"/>
+          </w:tcPr>
+          <w:p>
+            <w:pPr>
+              <w:ind w:firstLineChars="0" w:firstLine="0"/>
+            </w:pPr>
+            <w:r>
+              <w:rPr>
+                <w:rFonts w:hint="eastAsia"/>
+              </w:rPr>
+              <w:t>1</w:t>
+            </w:r>
+          </w:p>
+        </w:tc>
+        <w:tc>
+          <w:tcPr>
+            <w:tcW w:w="973" w:type="dxa"/>
+          </w:tcPr>
+          <w:p>
+            <w:pPr>
+              <w:ind w:firstLineChars="0" w:firstLine="0"/>
+            </w:pPr>
+            <w:r>
+              <w:rPr>
+                <w:rFonts w:hint="eastAsia"/>
+              </w:rPr>
+              <w:t>2</w:t>
+            </w:r>
+          </w:p>
+        </w:tc>
+        <w:tc>
+          <w:tcPr>
+            <w:tcW w:w="2763" w:type="dxa"/>
+          </w:tcPr>
+          <w:p>
+            <w:pPr>
+              <w:ind w:firstLineChars="0" w:firstLine="0"/>
+            </w:pPr>
+            <w:r>
+              <w:rPr>
+                <w:rFonts w:hint="eastAsia"/>
+              </w:rPr>
+              <w:t>3</w:t>
+            </w:r>
+          </w:p>
+        </w:tc>
+        <w:tc>
+          <w:tcPr>
+            <w:tcW w:w="2524" w:type="dxa"/>
+          </w:tcPr>
+          <w:p>
+            <w:pPr>
+              <w:ind w:firstLineChars="0" w:firstLine="0"/>
+            </w:pPr>
+            <w:r>
+              <w:rPr>
+                <w:rFonts w:hint="eastAsia"/>
+              </w:rPr>
+              <w:t>4</w:t>
+            </w:r>
+          </w:p>
+        </w:tc>
+      </w:tr>
+      <w:tr>
+        <w:tc>
+          <w:tcPr>
+            <w:tcW w:w="1094" w:type="dxa"/>
+          </w:tcPr>
+          <w:p>
+            <w:pPr>
+              <w:ind w:firstLineChars="0" w:firstLine="0"/>
+            </w:pPr>
+            <w:r>
+              <w:rPr>
+                <w:rFonts w:hint="eastAsia"/>
+              </w:rPr>
+              <w:t>帧头</w:t>
+            </w:r>
+          </w:p>
+        </w:tc>
+        <w:tc>
+          <w:tcPr>
+            <w:tcW w:w="942" w:type="dxa"/>
+          </w:tcPr>
+          <w:p>
+            <w:pPr>
+              <w:ind w:firstLineChars="0" w:firstLine="0"/>
+            </w:pPr>
+            <w:r>
+              <w:t>Cmd</w:t>
+            </w:r>
+          </w:p>
+        </w:tc>
+        <w:tc>
+          <w:tcPr>
+            <w:tcW w:w="973" w:type="dxa"/>
+          </w:tcPr>
+          <w:p>
+            <w:pPr>
+              <w:ind w:firstLineChars="0" w:firstLine="0"/>
+            </w:pPr>
+            <w:r>
+              <w:t>Index</w:t>
+            </w:r>
+          </w:p>
+        </w:tc>
+        <w:tc>
+          <w:tcPr>
+            <w:tcW w:w="2763" w:type="dxa"/>
+          </w:tcPr>
+          <w:p>
+            <w:pPr>
+              <w:ind w:firstLineChars="0" w:firstLine="0"/>
+            </w:pPr>
+            <w:r>
+              <w:rPr>
+                <w:rFonts w:hint="eastAsia"/>
+              </w:rPr>
+              <w:t>睡眠模式</w:t>
+            </w:r>
+          </w:p>
+        </w:tc>
+        <w:tc>
+          <w:tcPr>
+            <w:tcW w:w="2524" w:type="dxa"/>
+          </w:tcPr>
+          <w:p>
+            <w:pPr>
+              <w:ind w:firstLineChars="0" w:firstLine="0"/>
+            </w:pPr>
+            <w:r>
+              <w:rPr>
+                <w:rFonts w:hint="eastAsia"/>
+              </w:rPr>
+              <w:t>省电模式</w:t>
+            </w:r>
+          </w:p>
+        </w:tc>
+      </w:tr>
+      <w:tr>
+        <w:tc>
+          <w:tcPr>
+            <w:tcW w:w="1094" w:type="dxa"/>
+          </w:tcPr>
+          <w:p>
+            <w:pPr>
+              <w:ind w:firstLineChars="0" w:firstLine="0"/>
+            </w:pPr>
+            <w:r>
+              <w:rPr>
+                <w:rFonts w:hint="eastAsia"/>
+              </w:rPr>
+              <w:t>0</w:t>
+            </w:r>
+            <w:r>
+              <w:t>x55</w:t>
+            </w:r>
+          </w:p>
+        </w:tc>
+        <w:tc>
+          <w:tcPr>
+            <w:tcW w:w="942" w:type="dxa"/>
+          </w:tcPr>
+          <w:p>
+            <w:pPr>
+              <w:ind w:firstLineChars="0" w:firstLine="0"/>
+            </w:pPr>
+            <w:r>
+              <w:rPr>
+                <w:rFonts w:hint="eastAsia"/>
+              </w:rPr>
+              <w:t>0</w:t>
+            </w:r>
+            <w:r>
+              <w:t>x01</w:t>
+            </w:r>
+          </w:p>
+        </w:tc>
+        <w:tc>
+          <w:tcPr>
+            <w:tcW w:w="973" w:type="dxa"/>
+          </w:tcPr>
+          <w:p>
+            <w:pPr>
+              <w:ind w:firstLineChars="0" w:firstLine="0"/>
+            </w:pPr>
+            <w:r>
+              <w:rPr>
+                <w:rFonts w:hint="eastAsia"/>
+              </w:rPr>
+              <w:t>0</w:t>
+            </w:r>
+            <w:r>
+              <w:t>x06</w:t>
+            </w:r>
+          </w:p>
+        </w:tc>
+        <w:tc>
+          <w:tcPr>
+            <w:tcW w:w="2763" w:type="dxa"/>
+          </w:tcPr>
+          <w:p>
+            <w:pPr>
+              <w:ind w:firstLineChars="0" w:firstLine="0"/>
+              <w:rPr>
+                <w:rFonts w:hint="eastAsia"/>
+              </w:rPr>
+            </w:pPr>
+            <w:r>
+              <w:rPr>
+                <w:rFonts w:hint="eastAsia"/>
+              </w:rPr>
+              <w:t>0</w:t>
+            </w:r>
+            <w:r>
+              <w:t>x00:</w:t>
+            </w:r>
+            <w:r>
+              <w:rPr>
+                <w:rFonts w:hint="eastAsia"/>
+              </w:rPr>
+              <w:t>正常模式</w:t>
+            </w:r>
+          </w:p>
+          <w:p>
+            <w:pPr>
+              <w:ind w:firstLineChars="0" w:firstLine="0"/>
+            </w:pPr>
+            <w:r>
+              <w:rPr>
+                <w:rFonts w:hint="eastAsia"/>
+              </w:rPr>
+              <w:t>0</w:t>
+            </w:r>
+            <w:r>
+              <w:t>x01:</w:t>
+            </w:r>
+            <w:r>
+              <w:rPr>
+                <w:rFonts w:hint="eastAsia"/>
+              </w:rPr>
+              <w:t>睡眠模式</w:t>
+            </w:r>
+          </w:p>
+        </w:tc>
+        <w:tc>
+          <w:tcPr>
+            <w:tcW w:w="2524" w:type="dxa"/>
+          </w:tcPr>
+          <w:p>
+            <w:pPr>
+              <w:ind w:firstLineChars="0" w:firstLine="0"/>
+            </w:pPr>
+            <w:r>
+              <w:rPr>
+                <w:rFonts w:hint="eastAsia"/>
+              </w:rPr>
+              <w:t>0x</w:t>
+            </w:r>
+            <w:r>
+              <w:t>00:</w:t>
+            </w:r>
+            <w:r>
+              <w:rPr>
+                <w:rFonts w:hint="eastAsia"/>
+              </w:rPr>
+              <w:t>正常模式</w:t>
+            </w:r>
+          </w:p>
+          <w:p>
+            <w:pPr>
+              <w:ind w:firstLineChars="0" w:firstLine="0"/>
+              <w:rPr>
+                <w:rFonts w:hint="eastAsia"/>
+              </w:rPr>
+            </w:pPr>
+            <w:r>
+              <w:rPr>
+                <w:rFonts w:hint="eastAsia"/>
+              </w:rPr>
+              <w:t>0x</w:t>
+            </w:r>
+            <w:r>
+              <w:t>01:</w:t>
+            </w:r>
+            <w:r>
+              <w:rPr>
+                <w:rFonts w:hint="eastAsia"/>
+              </w:rPr>
+              <w:t>省电模式</w:t>
             </w:r>
           </w:p>
         </w:tc>
@@ -8603,6 +9981,359 @@
       <w:pPr>
         <w:ind w:firstLine="480"/>
       </w:pPr>
+      <w:r>
+        <w:rPr>
+          <w:rFonts w:hint="eastAsia"/>
+        </w:rPr>
+        <w:t>设备收到后返回</w:t>
+      </w:r>
+    </w:p>
+    <w:tbl>
+      <w:tblPr>
+        <w:tblStyle w:val="a8"/>
+        <w:tblW w:w="0" w:type="auto"/>
+        <w:tblLook w:val="04A0" w:firstRow="1" w:lastRow="0" w:firstColumn="1" w:lastColumn="0" w:noHBand="0" w:noVBand="1"/>
+      </w:tblPr>
+      <w:tblGrid>
+        <w:gridCol w:w="1094"/>
+        <w:gridCol w:w="942"/>
+        <w:gridCol w:w="973"/>
+        <w:gridCol w:w="2763"/>
+        <w:gridCol w:w="2524"/>
+      </w:tblGrid>
+      <w:tr>
+        <w:tc>
+          <w:tcPr>
+            <w:tcW w:w="1094" w:type="dxa"/>
+          </w:tcPr>
+          <w:p>
+            <w:pPr>
+              <w:ind w:firstLineChars="0" w:firstLine="0"/>
+            </w:pPr>
+            <w:r>
+              <w:rPr>
+                <w:rFonts w:hint="eastAsia"/>
+              </w:rPr>
+              <w:t>0</w:t>
+            </w:r>
+          </w:p>
+        </w:tc>
+        <w:tc>
+          <w:tcPr>
+            <w:tcW w:w="942" w:type="dxa"/>
+          </w:tcPr>
+          <w:p>
+            <w:pPr>
+              <w:ind w:firstLineChars="0" w:firstLine="0"/>
+            </w:pPr>
+            <w:r>
+              <w:rPr>
+                <w:rFonts w:hint="eastAsia"/>
+              </w:rPr>
+              <w:t>1</w:t>
+            </w:r>
+          </w:p>
+        </w:tc>
+        <w:tc>
+          <w:tcPr>
+            <w:tcW w:w="973" w:type="dxa"/>
+          </w:tcPr>
+          <w:p>
+            <w:pPr>
+              <w:ind w:firstLineChars="0" w:firstLine="0"/>
+            </w:pPr>
+            <w:r>
+              <w:rPr>
+                <w:rFonts w:hint="eastAsia"/>
+              </w:rPr>
+              <w:t>2</w:t>
+            </w:r>
+          </w:p>
+        </w:tc>
+        <w:tc>
+          <w:tcPr>
+            <w:tcW w:w="2763" w:type="dxa"/>
+          </w:tcPr>
+          <w:p>
+            <w:pPr>
+              <w:ind w:firstLineChars="0" w:firstLine="0"/>
+            </w:pPr>
+            <w:r>
+              <w:rPr>
+                <w:rFonts w:hint="eastAsia"/>
+              </w:rPr>
+              <w:t>3</w:t>
+            </w:r>
+          </w:p>
+        </w:tc>
+        <w:tc>
+          <w:tcPr>
+            <w:tcW w:w="2524" w:type="dxa"/>
+          </w:tcPr>
+          <w:p>
+            <w:pPr>
+              <w:ind w:firstLineChars="0" w:firstLine="0"/>
+            </w:pPr>
+            <w:r>
+              <w:rPr>
+                <w:rFonts w:hint="eastAsia"/>
+              </w:rPr>
+              <w:t>4</w:t>
+            </w:r>
+          </w:p>
+        </w:tc>
+      </w:tr>
+      <w:tr>
+        <w:tc>
+          <w:tcPr>
+            <w:tcW w:w="1094" w:type="dxa"/>
+          </w:tcPr>
+          <w:p>
+            <w:pPr>
+              <w:ind w:firstLineChars="0" w:firstLine="0"/>
+            </w:pPr>
+            <w:r>
+              <w:rPr>
+                <w:rFonts w:hint="eastAsia"/>
+              </w:rPr>
+              <w:t>帧头</w:t>
+            </w:r>
+          </w:p>
+        </w:tc>
+        <w:tc>
+          <w:tcPr>
+            <w:tcW w:w="942" w:type="dxa"/>
+          </w:tcPr>
+          <w:p>
+            <w:pPr>
+              <w:ind w:firstLineChars="0" w:firstLine="0"/>
+            </w:pPr>
+            <w:r>
+              <w:t>Cmd</w:t>
+            </w:r>
+          </w:p>
+        </w:tc>
+        <w:tc>
+          <w:tcPr>
+            <w:tcW w:w="973" w:type="dxa"/>
+          </w:tcPr>
+          <w:p>
+            <w:pPr>
+              <w:ind w:firstLineChars="0" w:firstLine="0"/>
+            </w:pPr>
+            <w:r>
+              <w:t>Index</w:t>
+            </w:r>
+          </w:p>
+        </w:tc>
+        <w:tc>
+          <w:tcPr>
+            <w:tcW w:w="2763" w:type="dxa"/>
+          </w:tcPr>
+          <w:p>
+            <w:pPr>
+              <w:ind w:firstLineChars="0" w:firstLine="0"/>
+            </w:pPr>
+          </w:p>
+        </w:tc>
+        <w:tc>
+          <w:tcPr>
+            <w:tcW w:w="2524" w:type="dxa"/>
+          </w:tcPr>
+          <w:p>
+            <w:pPr>
+              <w:ind w:firstLineChars="0" w:firstLine="0"/>
+            </w:pPr>
+            <w:r>
+              <w:rPr>
+                <w:rFonts w:hint="eastAsia"/>
+              </w:rPr>
+              <w:t>省电模式</w:t>
+            </w:r>
+          </w:p>
+        </w:tc>
+      </w:tr>
+      <w:tr>
+        <w:tc>
+          <w:tcPr>
+            <w:tcW w:w="1094" w:type="dxa"/>
+          </w:tcPr>
+          <w:p>
+            <w:pPr>
+              <w:ind w:firstLineChars="0" w:firstLine="0"/>
+            </w:pPr>
+            <w:r>
+              <w:rPr>
+                <w:rFonts w:hint="eastAsia"/>
+              </w:rPr>
+              <w:t>0</w:t>
+            </w:r>
+            <w:r>
+              <w:t>x55</w:t>
+            </w:r>
+          </w:p>
+        </w:tc>
+        <w:tc>
+          <w:tcPr>
+            <w:tcW w:w="942" w:type="dxa"/>
+          </w:tcPr>
+          <w:p>
+            <w:pPr>
+              <w:ind w:firstLineChars="0" w:firstLine="0"/>
+            </w:pPr>
+            <w:r>
+              <w:rPr>
+                <w:rFonts w:hint="eastAsia"/>
+              </w:rPr>
+              <w:t>0</w:t>
+            </w:r>
+            <w:r>
+              <w:t>x1</w:t>
+            </w:r>
+          </w:p>
+        </w:tc>
+        <w:tc>
+          <w:tcPr>
+            <w:tcW w:w="973" w:type="dxa"/>
+          </w:tcPr>
+          <w:p>
+            <w:pPr>
+              <w:ind w:firstLineChars="0" w:firstLine="0"/>
+            </w:pPr>
+            <w:r>
+              <w:rPr>
+                <w:rFonts w:hint="eastAsia"/>
+              </w:rPr>
+              <w:t>0</w:t>
+            </w:r>
+            <w:r>
+              <w:t>x06</w:t>
+            </w:r>
+          </w:p>
+        </w:tc>
+        <w:tc>
+          <w:tcPr>
+            <w:tcW w:w="2763" w:type="dxa"/>
+          </w:tcPr>
+          <w:p>
+            <w:pPr>
+              <w:ind w:firstLineChars="0" w:firstLine="0"/>
+              <w:rPr>
+                <w:rFonts w:hint="eastAsia"/>
+              </w:rPr>
+            </w:pPr>
+            <w:r>
+              <w:rPr>
+                <w:rFonts w:hint="eastAsia"/>
+              </w:rPr>
+              <w:t>0</w:t>
+            </w:r>
+            <w:r>
+              <w:t>x00:</w:t>
+            </w:r>
+            <w:r>
+              <w:rPr>
+                <w:rFonts w:hint="eastAsia"/>
+              </w:rPr>
+              <w:t>正常模式</w:t>
+            </w:r>
+          </w:p>
+          <w:p>
+            <w:pPr>
+              <w:ind w:firstLineChars="0" w:firstLine="0"/>
+            </w:pPr>
+            <w:r>
+              <w:rPr>
+                <w:rFonts w:hint="eastAsia"/>
+              </w:rPr>
+              <w:t>0</w:t>
+            </w:r>
+            <w:r>
+              <w:t>x01:</w:t>
+            </w:r>
+            <w:r>
+              <w:rPr>
+                <w:rFonts w:hint="eastAsia"/>
+              </w:rPr>
+              <w:t>睡眠模式</w:t>
+            </w:r>
+          </w:p>
+        </w:tc>
+        <w:tc>
+          <w:tcPr>
+            <w:tcW w:w="2524" w:type="dxa"/>
+          </w:tcPr>
+          <w:p>
+            <w:pPr>
+              <w:ind w:firstLineChars="0" w:firstLine="0"/>
+            </w:pPr>
+            <w:r>
+              <w:rPr>
+                <w:rFonts w:hint="eastAsia"/>
+              </w:rPr>
+              <w:t>0x</w:t>
+            </w:r>
+            <w:r>
+              <w:t>00:</w:t>
+            </w:r>
+            <w:r>
+              <w:rPr>
+                <w:rFonts w:hint="eastAsia"/>
+              </w:rPr>
+              <w:t>正常模式</w:t>
+            </w:r>
+          </w:p>
+          <w:p>
+            <w:pPr>
+              <w:ind w:firstLineChars="0" w:firstLine="0"/>
+              <w:rPr>
+                <w:rFonts w:hint="eastAsia"/>
+              </w:rPr>
+            </w:pPr>
+            <w:r>
+              <w:rPr>
+                <w:rFonts w:hint="eastAsia"/>
+              </w:rPr>
+              <w:t>0x</w:t>
+            </w:r>
+            <w:r>
+              <w:t>01:</w:t>
+            </w:r>
+            <w:r>
+              <w:rPr>
+                <w:rFonts w:hint="eastAsia"/>
+              </w:rPr>
+              <w:t>省电模式</w:t>
+            </w:r>
+          </w:p>
+        </w:tc>
+      </w:tr>
+    </w:tbl>
+    <w:p>
+      <w:pPr>
+        <w:ind w:firstLineChars="83" w:firstLine="199"/>
+      </w:pPr>
+    </w:p>
+    <w:p>
+      <w:pPr>
+        <w:ind w:firstLineChars="83" w:firstLine="199"/>
+        <w:rPr>
+          <w:rFonts w:hint="eastAsia"/>
+        </w:rPr>
+      </w:pPr>
+      <w:r>
+        <w:rPr>
+          <w:rFonts w:hint="eastAsia"/>
+        </w:rPr>
+        <w:lastRenderedPageBreak/>
+        <w:t>恢复出厂：发指令关闭闹钟，关闭光强度传感器</w:t>
+      </w:r>
+      <w:r>
+        <w:rPr>
+          <w:rFonts w:hint="eastAsia"/>
+        </w:rPr>
+        <w:t>，睡眠模式低功耗模式设置为正常</w:t>
+      </w:r>
     </w:p>
     <w:sectPr>
       <w:headerReference w:type="even" r:id="rId7"/>
@@ -9228,7 +10959,7 @@
   <w:style w:type="paragraph" w:default="1" w:styleId="a">
     <w:name w:val="Normal"/>
     <w:qFormat/>
-    <w:rsid w:val="004225EC"/>
+    <w:rsid w:val="0037771A"/>
     <w:pPr>
       <w:widowControl w:val="0"/>
       <w:ind w:firstLineChars="200" w:firstLine="200"/>

</xml_diff>